<commit_message>
modified:   2020-08-01_告発状.docx 	new file:   a.docx 	new file:   org/reference/2020-09-14_reference.org
update 2020-09-14_0844 a66-XTe
</commit_message>
<xml_diff>
--- a/2020-07-23_告発状.docx
+++ b/2020-07-23_告発状.docx
@@ -314,13 +314,7 @@
         </w:rPr>
       </w:pPr>
       <w:r>
-        <w:rPr>
-          <w:rFonts w:ascii="游明朝" w:hAnsi="游明朝" w:cs="游明朝" w:eastAsia="" w:asciiTheme="minorHAnsi" w:cstheme="minorBidi" w:eastAsiaTheme="minorEastAsia" w:hAnsiTheme="minorHAnsi"/>
-          <w:sz w:val="21"/>
-          <w:szCs w:val="22"/>
-          <w:lang w:bidi="ar-SA"/>
-        </w:rPr>
-        <w:t>被告発人 元金沢地方裁判所裁判官    古川龍一</w:t>
+        <w:rPr/>
       </w:r>
     </w:p>
     <w:p>
@@ -347,7 +341,7 @@
           <w:szCs w:val="22"/>
           <w:lang w:bidi="ar-SA"/>
         </w:rPr>
-        <w:t>被告発人 松平日出男</w:t>
+        <w:t>被告発人 元金沢地方裁判所裁判官    古川龍一</w:t>
       </w:r>
     </w:p>
     <w:p>
@@ -374,7 +368,7 @@
           <w:szCs w:val="22"/>
           <w:lang w:bidi="ar-SA"/>
         </w:rPr>
-        <w:t>被告発人 池田宏美</w:t>
+        <w:t>被告発人 松平日出男</w:t>
       </w:r>
     </w:p>
     <w:p>
@@ -401,7 +395,7 @@
           <w:szCs w:val="22"/>
           <w:lang w:bidi="ar-SA"/>
         </w:rPr>
-        <w:t>被告発人 梅野博之</w:t>
+        <w:t>被告発人 池田宏美</w:t>
       </w:r>
     </w:p>
     <w:p>
@@ -428,7 +422,7 @@
           <w:szCs w:val="22"/>
           <w:lang w:bidi="ar-SA"/>
         </w:rPr>
-        <w:t>被告発人 安田繁克</w:t>
+        <w:t>被告発人 梅野博之</w:t>
       </w:r>
     </w:p>
     <w:p>
@@ -455,7 +449,7 @@
           <w:szCs w:val="22"/>
           <w:lang w:bidi="ar-SA"/>
         </w:rPr>
-        <w:t>被告発人 安田敏</w:t>
+        <w:t>被告発人 安田繁克</w:t>
       </w:r>
     </w:p>
     <w:p>
@@ -482,7 +476,7 @@
           <w:szCs w:val="22"/>
           <w:lang w:bidi="ar-SA"/>
         </w:rPr>
-        <w:t>被告発人 東渡好信</w:t>
+        <w:t>被告発人 安田敏</w:t>
       </w:r>
     </w:p>
     <w:p>
@@ -509,7 +503,7 @@
           <w:szCs w:val="22"/>
           <w:lang w:bidi="ar-SA"/>
         </w:rPr>
-        <w:t>被告発人 多田敏明</w:t>
+        <w:t>被告発人 東渡好信</w:t>
       </w:r>
     </w:p>
     <w:p>
@@ -536,7 +530,7 @@
           <w:szCs w:val="22"/>
           <w:lang w:bidi="ar-SA"/>
         </w:rPr>
-        <w:t>被告発人 浜口卓也</w:t>
+        <w:t>被告発人 多田敏明</w:t>
       </w:r>
     </w:p>
     <w:p>
@@ -563,6 +557,33 @@
           <w:szCs w:val="22"/>
           <w:lang w:bidi="ar-SA"/>
         </w:rPr>
+        <w:t>被告発人 浜口卓也</w:t>
+      </w:r>
+    </w:p>
+    <w:p>
+      <w:pPr>
+        <w:pStyle w:val="Normal"/>
+        <w:widowControl w:val="false"/>
+        <w:spacing w:lineRule="auto" w:line="276" w:before="0" w:after="140"/>
+        <w:ind w:left="3175" w:hanging="0"/>
+        <w:jc w:val="both"/>
+        <w:rPr>
+          <w:rFonts w:ascii="游明朝" w:hAnsi="游明朝" w:eastAsia="" w:cs="游明朝" w:asciiTheme="minorHAnsi" w:cstheme="minorBidi" w:eastAsiaTheme="minorEastAsia" w:hAnsiTheme="minorHAnsi"/>
+          <w:b/>
+          <w:b/>
+          <w:bCs/>
+          <w:sz w:val="28"/>
+          <w:szCs w:val="28"/>
+          <w:lang w:bidi="ar-SA"/>
+        </w:rPr>
+      </w:pPr>
+      <w:r>
+        <w:rPr>
+          <w:rFonts w:ascii="游明朝" w:hAnsi="游明朝" w:cs="游明朝" w:eastAsia="" w:asciiTheme="minorHAnsi" w:cstheme="minorBidi" w:eastAsiaTheme="minorEastAsia" w:hAnsiTheme="minorHAnsi"/>
+          <w:sz w:val="21"/>
+          <w:szCs w:val="22"/>
+          <w:lang w:bidi="ar-SA"/>
+        </w:rPr>
         <w:t>被告発人 大網健二</w:t>
       </w:r>
     </w:p>
@@ -1412,7 +1433,9 @@
         </w:rPr>
       </w:pPr>
       <w:r>
-        <w:rPr/>
+        <w:rPr>
+          <w:rFonts w:eastAsia="ＭＳ 明朝" w:cs="ＭＳ 明朝" w:ascii="ＭＳ 明朝" w:hAnsi="ＭＳ 明朝"/>
+        </w:rPr>
       </w:r>
     </w:p>
     <w:p>
@@ -1459,7 +1482,9 @@
         </w:rPr>
       </w:pPr>
       <w:r>
-        <w:rPr/>
+        <w:rPr>
+          <w:rFonts w:eastAsia="ＭＳ 明朝" w:cs="ＭＳ 明朝" w:ascii="ＭＳ 明朝" w:hAnsi="ＭＳ 明朝"/>
+        </w:rPr>
       </w:r>
     </w:p>
     <w:p>
@@ -1518,7 +1543,9 @@
         </w:rPr>
       </w:pPr>
       <w:r>
-        <w:rPr/>
+        <w:rPr>
+          <w:rFonts w:eastAsia="ＭＳ 明朝" w:cs="ＭＳ 明朝" w:ascii="ＭＳ 明朝" w:hAnsi="ＭＳ 明朝"/>
+        </w:rPr>
       </w:r>
     </w:p>
     <w:p>
@@ -1553,7 +1580,9 @@
         </w:rPr>
       </w:pPr>
       <w:r>
-        <w:rPr/>
+        <w:rPr>
+          <w:rFonts w:eastAsia="ＭＳ 明朝" w:cs="ＭＳ 明朝" w:ascii="ＭＳ 明朝" w:hAnsi="ＭＳ 明朝"/>
+        </w:rPr>
       </w:r>
     </w:p>
     <w:p>
@@ -1564,7 +1593,9 @@
         </w:rPr>
       </w:pPr>
       <w:r>
-        <w:rPr/>
+        <w:rPr>
+          <w:rFonts w:eastAsia="ＭＳ 明朝" w:cs="ＭＳ 明朝" w:ascii="ＭＳ 明朝" w:hAnsi="ＭＳ 明朝"/>
+        </w:rPr>
       </w:r>
     </w:p>
     <w:p>
@@ -1575,7 +1606,9 @@
         </w:rPr>
       </w:pPr>
       <w:r>
-        <w:rPr/>
+        <w:rPr>
+          <w:rFonts w:eastAsia="ＭＳ 明朝" w:cs="ＭＳ 明朝" w:ascii="ＭＳ 明朝" w:hAnsi="ＭＳ 明朝"/>
+        </w:rPr>
       </w:r>
     </w:p>
     <w:p>
@@ -2738,6 +2771,9 @@
       <w:lvlText w:val="第%1."/>
       <w:lvlJc w:val="left"/>
       <w:pPr>
+        <w:tabs>
+          <w:tab w:val="num" w:pos="0"/>
+        </w:tabs>
         <w:ind w:left="0" w:hanging="0"/>
       </w:pPr>
     </w:lvl>
@@ -2748,6 +2784,9 @@
       <w:lvlText w:val="%2."/>
       <w:lvlJc w:val="left"/>
       <w:pPr>
+        <w:tabs>
+          <w:tab w:val="num" w:pos="0"/>
+        </w:tabs>
         <w:ind w:left="0" w:hanging="0"/>
       </w:pPr>
     </w:lvl>
@@ -2758,6 +2797,9 @@
       <w:lvlText w:val="(%3)."/>
       <w:lvlJc w:val="left"/>
       <w:pPr>
+        <w:tabs>
+          <w:tab w:val="num" w:pos="0"/>
+        </w:tabs>
         <w:ind w:left="0" w:hanging="0"/>
       </w:pPr>
     </w:lvl>
@@ -2768,6 +2810,9 @@
       <w:lvlText w:val="%4."/>
       <w:lvlJc w:val="left"/>
       <w:pPr>
+        <w:tabs>
+          <w:tab w:val="num" w:pos="0"/>
+        </w:tabs>
         <w:ind w:left="0" w:hanging="0"/>
       </w:pPr>
     </w:lvl>
@@ -2778,6 +2823,9 @@
       <w:lvlText w:val=""/>
       <w:lvlJc w:val="left"/>
       <w:pPr>
+        <w:tabs>
+          <w:tab w:val="num" w:pos="0"/>
+        </w:tabs>
         <w:ind w:left="0" w:hanging="0"/>
       </w:pPr>
     </w:lvl>
@@ -2788,6 +2836,9 @@
       <w:lvlText w:val=""/>
       <w:lvlJc w:val="left"/>
       <w:pPr>
+        <w:tabs>
+          <w:tab w:val="num" w:pos="0"/>
+        </w:tabs>
         <w:ind w:left="0" w:hanging="0"/>
       </w:pPr>
     </w:lvl>
@@ -2798,6 +2849,9 @@
       <w:lvlText w:val=""/>
       <w:lvlJc w:val="left"/>
       <w:pPr>
+        <w:tabs>
+          <w:tab w:val="num" w:pos="0"/>
+        </w:tabs>
         <w:ind w:left="0" w:hanging="0"/>
       </w:pPr>
     </w:lvl>
@@ -2808,6 +2862,9 @@
       <w:lvlText w:val=""/>
       <w:lvlJc w:val="left"/>
       <w:pPr>
+        <w:tabs>
+          <w:tab w:val="num" w:pos="0"/>
+        </w:tabs>
         <w:ind w:left="0" w:hanging="0"/>
       </w:pPr>
     </w:lvl>
@@ -2818,6 +2875,9 @@
       <w:lvlText w:val=""/>
       <w:lvlJc w:val="left"/>
       <w:pPr>
+        <w:tabs>
+          <w:tab w:val="num" w:pos="0"/>
+        </w:tabs>
         <w:ind w:left="0" w:hanging="0"/>
       </w:pPr>
     </w:lvl>
@@ -2829,6 +2889,9 @@
       <w:lvlText w:val="第%1."/>
       <w:lvlJc w:val="left"/>
       <w:pPr>
+        <w:tabs>
+          <w:tab w:val="num" w:pos="720"/>
+        </w:tabs>
         <w:ind w:left="0" w:hanging="0"/>
       </w:pPr>
     </w:lvl>
@@ -2838,6 +2901,9 @@
       <w:lvlText w:val="%2."/>
       <w:lvlJc w:val="left"/>
       <w:pPr>
+        <w:tabs>
+          <w:tab w:val="num" w:pos="1080"/>
+        </w:tabs>
         <w:ind w:left="0" w:hanging="0"/>
       </w:pPr>
     </w:lvl>
@@ -2847,6 +2913,9 @@
       <w:lvlText w:val="(%3)."/>
       <w:lvlJc w:val="left"/>
       <w:pPr>
+        <w:tabs>
+          <w:tab w:val="num" w:pos="1440"/>
+        </w:tabs>
         <w:ind w:left="0" w:hanging="0"/>
       </w:pPr>
     </w:lvl>
@@ -2856,6 +2925,9 @@
       <w:lvlText w:val="%4."/>
       <w:lvlJc w:val="left"/>
       <w:pPr>
+        <w:tabs>
+          <w:tab w:val="num" w:pos="1800"/>
+        </w:tabs>
         <w:ind w:left="0" w:hanging="0"/>
       </w:pPr>
     </w:lvl>
@@ -2866,6 +2938,9 @@
       <w:lvlText w:val=""/>
       <w:lvlJc w:val="left"/>
       <w:pPr>
+        <w:tabs>
+          <w:tab w:val="num" w:pos="0"/>
+        </w:tabs>
         <w:ind w:left="0" w:hanging="0"/>
       </w:pPr>
     </w:lvl>
@@ -2876,6 +2951,9 @@
       <w:lvlText w:val=""/>
       <w:lvlJc w:val="left"/>
       <w:pPr>
+        <w:tabs>
+          <w:tab w:val="num" w:pos="0"/>
+        </w:tabs>
         <w:ind w:left="0" w:hanging="0"/>
       </w:pPr>
     </w:lvl>
@@ -2886,6 +2964,9 @@
       <w:lvlText w:val=""/>
       <w:lvlJc w:val="left"/>
       <w:pPr>
+        <w:tabs>
+          <w:tab w:val="num" w:pos="0"/>
+        </w:tabs>
         <w:ind w:left="0" w:hanging="0"/>
       </w:pPr>
     </w:lvl>
@@ -2896,6 +2977,9 @@
       <w:lvlText w:val=""/>
       <w:lvlJc w:val="left"/>
       <w:pPr>
+        <w:tabs>
+          <w:tab w:val="num" w:pos="0"/>
+        </w:tabs>
         <w:ind w:left="0" w:hanging="0"/>
       </w:pPr>
     </w:lvl>
@@ -2906,6 +2990,9 @@
       <w:lvlText w:val=""/>
       <w:lvlJc w:val="left"/>
       <w:pPr>
+        <w:tabs>
+          <w:tab w:val="num" w:pos="0"/>
+        </w:tabs>
         <w:ind w:left="0" w:hanging="0"/>
       </w:pPr>
     </w:lvl>
@@ -2917,6 +3004,9 @@
       <w:lvlText w:val="第%1."/>
       <w:lvlJc w:val="left"/>
       <w:pPr>
+        <w:tabs>
+          <w:tab w:val="num" w:pos="720"/>
+        </w:tabs>
         <w:ind w:left="0" w:hanging="0"/>
       </w:pPr>
     </w:lvl>
@@ -2926,6 +3016,9 @@
       <w:lvlText w:val="%2."/>
       <w:lvlJc w:val="left"/>
       <w:pPr>
+        <w:tabs>
+          <w:tab w:val="num" w:pos="1080"/>
+        </w:tabs>
         <w:ind w:left="0" w:hanging="0"/>
       </w:pPr>
     </w:lvl>
@@ -2935,6 +3028,9 @@
       <w:lvlText w:val="(%3)."/>
       <w:lvlJc w:val="left"/>
       <w:pPr>
+        <w:tabs>
+          <w:tab w:val="num" w:pos="1440"/>
+        </w:tabs>
         <w:ind w:left="0" w:hanging="0"/>
       </w:pPr>
     </w:lvl>
@@ -2944,6 +3040,9 @@
       <w:lvlText w:val="%4."/>
       <w:lvlJc w:val="left"/>
       <w:pPr>
+        <w:tabs>
+          <w:tab w:val="num" w:pos="1800"/>
+        </w:tabs>
         <w:ind w:left="0" w:hanging="0"/>
       </w:pPr>
     </w:lvl>
@@ -2954,6 +3053,9 @@
       <w:lvlText w:val=""/>
       <w:lvlJc w:val="left"/>
       <w:pPr>
+        <w:tabs>
+          <w:tab w:val="num" w:pos="0"/>
+        </w:tabs>
         <w:ind w:left="0" w:hanging="0"/>
       </w:pPr>
     </w:lvl>
@@ -2964,6 +3066,9 @@
       <w:lvlText w:val=""/>
       <w:lvlJc w:val="left"/>
       <w:pPr>
+        <w:tabs>
+          <w:tab w:val="num" w:pos="0"/>
+        </w:tabs>
         <w:ind w:left="0" w:hanging="0"/>
       </w:pPr>
     </w:lvl>
@@ -2974,6 +3079,9 @@
       <w:lvlText w:val=""/>
       <w:lvlJc w:val="left"/>
       <w:pPr>
+        <w:tabs>
+          <w:tab w:val="num" w:pos="0"/>
+        </w:tabs>
         <w:ind w:left="0" w:hanging="0"/>
       </w:pPr>
     </w:lvl>
@@ -2984,6 +3092,9 @@
       <w:lvlText w:val=""/>
       <w:lvlJc w:val="left"/>
       <w:pPr>
+        <w:tabs>
+          <w:tab w:val="num" w:pos="0"/>
+        </w:tabs>
         <w:ind w:left="0" w:hanging="0"/>
       </w:pPr>
     </w:lvl>
@@ -2994,6 +3105,9 @@
       <w:lvlText w:val=""/>
       <w:lvlJc w:val="left"/>
       <w:pPr>
+        <w:tabs>
+          <w:tab w:val="num" w:pos="0"/>
+        </w:tabs>
         <w:ind w:left="0" w:hanging="0"/>
       </w:pPr>
     </w:lvl>

</xml_diff>